<commit_message>
New translations email 8&9 [template] partner email – flight & accommodation details.docx (Chinese Traditional)
</commit_message>
<xml_diff>
--- a/public/email/crowdin/translations/zh/Email 8&9 [TEMPLATE] Partner email – flight & accommodation details.docx
+++ b/public/email/crowdin/translations/zh/Email 8&9 [TEMPLATE] Partner email – flight & accommodation details.docx
@@ -16,14 +16,14 @@
             <w:color w:val="1155cc"/>
             <w:u w:val="single"/>
           </w:rPr>
-          <w:t>英语</w:t>
+          <w:t>英文</w:t>
         </w:r>
       </w:hyperlink>
       <w:r>
         <w:rPr>
           <w:color w:val="ff0000"/>
         </w:rPr>
-        <w:t xml:space="preserve"> / 葡萄牙语 / 法语 / 泰语 / 越南语 / 西班牙语</w:t>
+        <w:t xml:space="preserve"> / 葡萄牙文 / 法文 / 泰文 / 越南文 / 西班牙文</w:t>
       </w:r>
     </w:p>
     <w:p>
@@ -45,7 +45,7 @@
         <w:pStyle w:val="P68B1DB1-Normal2"/>
       </w:pPr>
       <w:r>
-        <w:t>英语</w:t>
+        <w:t>英文</w:t>
       </w:r>
     </w:p>
     <w:p/>
@@ -93,7 +93,7 @@
               <w:rPr>
                 <w:b w:val="1"/>
               </w:rPr>
-              <w:t>简要</w:t>
+              <w:t>簡介</w:t>
             </w:r>
             <w:r>
               <w:t>:</w:t>
@@ -105,7 +105,7 @@
               <w:spacing w:line="240" w:lineRule="auto"/>
             </w:pPr>
             <w:r>
-              <w:t xml:space="preserve">发送给确认参加活动的与会者的电子邮件。 我们希望与他们分享航班和住宿的预订细节。</w:t>
+              <w:t xml:space="preserve">發送給確認參加活動的參與者的電子郵件。 我們想與他們分享航班和住宿的預定詳情。</w:t>
             </w:r>
           </w:p>
           <w:p>
@@ -129,7 +129,7 @@
               <w:rPr>
                 <w:b w:val="1"/>
               </w:rPr>
-              <w:t>目标受众</w:t>
+              <w:t>目標受眾</w:t>
             </w:r>
             <w:r>
               <w:t>:</w:t>
@@ -141,7 +141,7 @@
               <w:spacing w:line="240" w:lineRule="auto"/>
             </w:pPr>
             <w:r>
-              <w:t>活动与会者</w:t>
+              <w:t>活動參加者</w:t>
             </w:r>
           </w:p>
         </w:tc>
@@ -153,10 +153,10 @@
         <w:rPr>
           <w:b w:val="1"/>
         </w:rPr>
-        <w:t xml:space="preserve">主题: </w:t>
-      </w:r>
-      <w:r>
-        <w:t>这是您关于</w:t>
+        <w:t xml:space="preserve">主題: </w:t>
+      </w:r>
+      <w:r>
+        <w:t>這裡是您的</w:t>
       </w:r>
       <w:r>
         <w:rPr>
@@ -168,10 +168,10 @@
         <w:rPr>
           <w:highlight w:val="yellow"/>
         </w:rPr>
-        <w:t>[活动名称]</w:t>
-      </w:r>
-      <w:r>
-        <w:t xml:space="preserve">的预订详情 </w:t>
+        <w:t>[活動名稱]</w:t>
+      </w:r>
+      <w:r>
+        <w:t xml:space="preserve"> 預訂詳情 </w:t>
       </w:r>
     </w:p>
     <w:p>
@@ -182,7 +182,7 @@
       <w:bookmarkStart w:colFirst="0" w:colLast="0" w:name="_pn640rj848nk" w:id="1"/>
       <w:bookmarkEnd w:id="1"/>
       <w:r>
-        <w:t xml:space="preserve">我们迫不及待想与您会面！ </w:t>
+        <w:t xml:space="preserve">我們迫不及待想見到您！ </w:t>
       </w:r>
     </w:p>
     <w:p>
@@ -193,32 +193,32 @@
         <w:rPr>
           <w:highlight w:val="yellow"/>
         </w:rPr>
-        <w:t>[合作伙伴姓名]</w:t>
-      </w:r>
-      <w:r>
-        <w:t xml:space="preserve">, </w:t>
+        <w:t>[合作夥伴姓名]</w:t>
+      </w:r>
+      <w:r>
+        <w:t xml:space="preserve">， </w:t>
       </w:r>
     </w:p>
     <w:p/>
     <w:p>
       <w:r>
-        <w:t xml:space="preserve">希望您和我们一样对 </w:t>
+        <w:t xml:space="preserve">希望您和我們一樣對 </w:t>
       </w:r>
       <w:r>
         <w:rPr>
           <w:highlight w:val="yellow"/>
         </w:rPr>
-        <w:t>[活动名称]</w:t>
-      </w:r>
-      <w:r>
-        <w:t xml:space="preserve"> 感到兴奋。 活动即将开始，我们已经做好了一切准备，希望您能和我们一起参加这次 </w:t>
+        <w:t>[活動名稱]</w:t>
+      </w:r>
+      <w:r>
+        <w:t xml:space="preserve"> 感到興奮。 活動即將開始，我們已經做好了一切準備，希望您能和我們一起參加這次 </w:t>
       </w:r>
       <w:commentRangeStart w:id="0"/>
       <w:r>
         <w:rPr>
           <w:highlight w:val="yellow"/>
         </w:rPr>
-        <w:t>会议/研讨会/旅行</w:t>
+        <w:t>會議/研討會/旅行</w:t>
       </w:r>
       <w:commentRangeEnd w:id="0"/>
       <w:r>
@@ -229,7 +229,7 @@
     <w:p/>
     <w:p>
       <w:r>
-        <w:t>在这封电子邮件中，我们链接/附上了以下文件：</w:t>
+        <w:t>在此電子郵件中，我們已連結/附上以下文件：</w:t>
       </w:r>
     </w:p>
     <w:p>
@@ -245,7 +245,7 @@
       </w:pPr>
       <w:commentRangeStart w:id="1"/>
       <w:r>
-        <w:t>您的来回机票</w:t>
+        <w:t>您的來回機票</w:t>
       </w:r>
     </w:p>
     <w:p>
@@ -260,7 +260,7 @@
         </w:rPr>
       </w:pPr>
       <w:r>
-        <w:t>您的住宿预订详情</w:t>
+        <w:t>您的住宿預訂詳情</w:t>
       </w:r>
     </w:p>
     <w:p>
@@ -275,13 +275,13 @@
         </w:rPr>
       </w:pPr>
       <w:r>
-        <w:t xml:space="preserve">您的签证信息 </w:t>
+        <w:t xml:space="preserve">您的簽證資料 </w:t>
       </w:r>
       <w:r>
         <w:rPr>
           <w:i w:val="1"/>
         </w:rPr>
-        <w:t>（如适用）</w:t>
+        <w:t>（如適用）</w:t>
       </w:r>
       <w:commentRangeEnd w:id="1"/>
       <w:r>
@@ -295,7 +295,7 @@
       </w:pPr>
       <w:commentRangeStart w:id="2"/>
       <w:r>
-        <w:t>如果有任何疑问，请联系我们：</w:t>
+        <w:t>如有任何疑問，請與我們聯繫：</w:t>
       </w:r>
       <w:hyperlink r:id="rId7">
         <w:r>
@@ -303,11 +303,11 @@
             <w:color w:val="1155cc"/>
             <w:u w:val="single"/>
           </w:rPr>
-          <w:t>实时聊天</w:t>
+          <w:t>即時聊天</w:t>
         </w:r>
       </w:hyperlink>
       <w:r>
-        <w:t xml:space="preserve"> |</w:t>
+        <w:t xml:space="preserve"> 或 </w:t>
       </w:r>
       <w:hyperlink r:id="rId8">
         <w:r>
@@ -315,11 +315,11 @@
             <w:color w:val="1155cc"/>
             <w:u w:val="single"/>
           </w:rPr>
-          <w:t xml:space="preserve"> WhatsApp</w:t>
+          <w:t>WhatsApp</w:t>
         </w:r>
       </w:hyperlink>
       <w:r>
-        <w:t xml:space="preserve">. </w:t>
+        <w:t xml:space="preserve">。 </w:t>
       </w:r>
     </w:p>
     <w:p>
@@ -327,13 +327,13 @@
         <w:spacing w:after="200" w:lineRule="auto"/>
       </w:pPr>
       <w:r>
-        <w:t xml:space="preserve">如有任何疑问，请通过 </w:t>
+        <w:t xml:space="preserve">如有任何疑問，請通過 </w:t>
       </w:r>
       <w:r>
         <w:rPr>
           <w:highlight w:val="yellow"/>
         </w:rPr>
-        <w:t>[电子邮件地址]</w:t>
+        <w:t>[電子郵件地址]</w:t>
       </w:r>
       <w:r>
         <w:t xml:space="preserve"> 或 </w:t>
@@ -342,16 +342,16 @@
         <w:rPr>
           <w:highlight w:val="yellow"/>
         </w:rPr>
-        <w:t xml:space="preserve">[WHATSAPP 号码]</w:t>
-      </w:r>
-      <w:r>
-        <w:t xml:space="preserve"> (WhatsApp) 联系您的区域经理 </w:t>
+        <w:t xml:space="preserve">[WHATSAPP 號碼]</w:t>
+      </w:r>
+      <w:r>
+        <w:t xml:space="preserve"> (WhatsApp) 聯繫您的區域經理 </w:t>
       </w:r>
       <w:r>
         <w:rPr>
           <w:highlight w:val="yellow"/>
         </w:rPr>
-        <w:t>[姓名]</w:t>
+        <w:t>[NAME]</w:t>
       </w:r>
       <w:r>
         <w:t xml:space="preserve">。 </w:t>
@@ -363,7 +363,7 @@
     </w:p>
     <w:p>
       <w:r>
-        <w:t xml:space="preserve">在 </w:t>
+        <w:t>在</w:t>
       </w:r>
       <w:r>
         <w:rPr>
@@ -372,7 +372,7 @@
         <w:t>[DD]日</w:t>
       </w:r>
       <w:r>
-        <w:t xml:space="preserve"> 见！</w:t>
+        <w:t>見！</w:t>
       </w:r>
     </w:p>
     <w:p/>
@@ -422,7 +422,7 @@
         <w:pStyle w:val="P68B1DB1-Normal3"/>
       </w:pPr>
       <w:r>
-        <w:t>选择其一</w:t>
+        <w:t>選擇其中之一</w:t>
       </w:r>
     </w:p>
   </w:comment>
@@ -460,7 +460,7 @@
         <w:pStyle w:val="P68B1DB1-Normal3"/>
       </w:pPr>
       <w:r>
-        <w:t>检查这些是否是包含的文件</w:t>
+        <w:t>確認這些是否是包含的文件</w:t>
       </w:r>
     </w:p>
   </w:comment>
@@ -498,7 +498,7 @@
         <w:pStyle w:val="P68B1DB1-Normal3"/>
       </w:pPr>
       <w:r>
-        <w:t>选择一个</w:t>
+        <w:t>選擇一個</w:t>
       </w:r>
     </w:p>
   </w:comment>

</xml_diff>

<commit_message>
New translations email 8&9 [template] partner email – flight & accommodation details.docx (Chinese Simplified)
</commit_message>
<xml_diff>
--- a/public/email/crowdin/translations/zh/Email 8&9 [TEMPLATE] Partner email – flight & accommodation details.docx
+++ b/public/email/crowdin/translations/zh/Email 8&9 [TEMPLATE] Partner email – flight & accommodation details.docx
@@ -16,14 +16,14 @@
             <w:color w:val="1155cc"/>
             <w:u w:val="single"/>
           </w:rPr>
-          <w:t>英文</w:t>
+          <w:t>英语</w:t>
         </w:r>
       </w:hyperlink>
       <w:r>
         <w:rPr>
           <w:color w:val="ff0000"/>
         </w:rPr>
-        <w:t xml:space="preserve"> / 葡萄牙文 / 法文 / 泰文 / 越南文 / 西班牙文</w:t>
+        <w:t xml:space="preserve"> / 葡萄牙语 / 法语 / 泰语 / 越南语 / 西班牙语</w:t>
       </w:r>
     </w:p>
     <w:p>
@@ -45,7 +45,7 @@
         <w:pStyle w:val="P68B1DB1-Normal2"/>
       </w:pPr>
       <w:r>
-        <w:t>英文</w:t>
+        <w:t>英语</w:t>
       </w:r>
     </w:p>
     <w:p/>
@@ -93,7 +93,7 @@
               <w:rPr>
                 <w:b w:val="1"/>
               </w:rPr>
-              <w:t>簡介</w:t>
+              <w:t>简要</w:t>
             </w:r>
             <w:r>
               <w:t>:</w:t>
@@ -105,7 +105,7 @@
               <w:spacing w:line="240" w:lineRule="auto"/>
             </w:pPr>
             <w:r>
-              <w:t xml:space="preserve">發送給確認參加活動的參與者的電子郵件。 我們想與他們分享航班和住宿的預定詳情。</w:t>
+              <w:t xml:space="preserve">发送给确认参加活动的与会者的电子邮件。 我们希望与他们分享航班和住宿的预订细节。</w:t>
             </w:r>
           </w:p>
           <w:p>
@@ -129,7 +129,7 @@
               <w:rPr>
                 <w:b w:val="1"/>
               </w:rPr>
-              <w:t>目標受眾</w:t>
+              <w:t>目标受众</w:t>
             </w:r>
             <w:r>
               <w:t>:</w:t>
@@ -141,7 +141,7 @@
               <w:spacing w:line="240" w:lineRule="auto"/>
             </w:pPr>
             <w:r>
-              <w:t>活動參加者</w:t>
+              <w:t>活动与会者</w:t>
             </w:r>
           </w:p>
         </w:tc>
@@ -153,10 +153,10 @@
         <w:rPr>
           <w:b w:val="1"/>
         </w:rPr>
-        <w:t xml:space="preserve">主題: </w:t>
-      </w:r>
-      <w:r>
-        <w:t>這裡是您的</w:t>
+        <w:t xml:space="preserve">主题: </w:t>
+      </w:r>
+      <w:r>
+        <w:t>这是您关于</w:t>
       </w:r>
       <w:r>
         <w:rPr>
@@ -168,10 +168,10 @@
         <w:rPr>
           <w:highlight w:val="yellow"/>
         </w:rPr>
-        <w:t>[活動名稱]</w:t>
-      </w:r>
-      <w:r>
-        <w:t xml:space="preserve"> 預訂詳情 </w:t>
+        <w:t>[活动名称]</w:t>
+      </w:r>
+      <w:r>
+        <w:t xml:space="preserve">的预订详情 </w:t>
       </w:r>
     </w:p>
     <w:p>
@@ -182,7 +182,7 @@
       <w:bookmarkStart w:colFirst="0" w:colLast="0" w:name="_pn640rj848nk" w:id="1"/>
       <w:bookmarkEnd w:id="1"/>
       <w:r>
-        <w:t xml:space="preserve">我們迫不及待想見到您！ </w:t>
+        <w:t xml:space="preserve">我们迫不及待想与您会面！ </w:t>
       </w:r>
     </w:p>
     <w:p>
@@ -193,32 +193,32 @@
         <w:rPr>
           <w:highlight w:val="yellow"/>
         </w:rPr>
-        <w:t>[合作夥伴姓名]</w:t>
-      </w:r>
-      <w:r>
-        <w:t xml:space="preserve">， </w:t>
+        <w:t>[合作伙伴姓名]</w:t>
+      </w:r>
+      <w:r>
+        <w:t xml:space="preserve">, </w:t>
       </w:r>
     </w:p>
     <w:p/>
     <w:p>
       <w:r>
-        <w:t xml:space="preserve">希望您和我們一樣對 </w:t>
+        <w:t xml:space="preserve">希望您和我们一样对 </w:t>
       </w:r>
       <w:r>
         <w:rPr>
           <w:highlight w:val="yellow"/>
         </w:rPr>
-        <w:t>[活動名稱]</w:t>
-      </w:r>
-      <w:r>
-        <w:t xml:space="preserve"> 感到興奮。 活動即將開始，我們已經做好了一切準備，希望您能和我們一起參加這次 </w:t>
+        <w:t>[活动名称]</w:t>
+      </w:r>
+      <w:r>
+        <w:t xml:space="preserve"> 感到兴奋。 活动即将开始，我们已经做好了一切准备，希望您能和我们一起参加这次 </w:t>
       </w:r>
       <w:commentRangeStart w:id="0"/>
       <w:r>
         <w:rPr>
           <w:highlight w:val="yellow"/>
         </w:rPr>
-        <w:t>會議/研討會/旅行</w:t>
+        <w:t>会议/研讨会/旅行</w:t>
       </w:r>
       <w:commentRangeEnd w:id="0"/>
       <w:r>
@@ -229,7 +229,7 @@
     <w:p/>
     <w:p>
       <w:r>
-        <w:t>在此電子郵件中，我們已連結/附上以下文件：</w:t>
+        <w:t>在这封电子邮件中，我们链接/附上了以下文件：</w:t>
       </w:r>
     </w:p>
     <w:p>
@@ -245,7 +245,7 @@
       </w:pPr>
       <w:commentRangeStart w:id="1"/>
       <w:r>
-        <w:t>您的來回機票</w:t>
+        <w:t>您的来回机票</w:t>
       </w:r>
     </w:p>
     <w:p>
@@ -260,7 +260,7 @@
         </w:rPr>
       </w:pPr>
       <w:r>
-        <w:t>您的住宿預訂詳情</w:t>
+        <w:t>您的住宿预订详情</w:t>
       </w:r>
     </w:p>
     <w:p>
@@ -275,13 +275,13 @@
         </w:rPr>
       </w:pPr>
       <w:r>
-        <w:t xml:space="preserve">您的簽證資料 </w:t>
+        <w:t xml:space="preserve">您的签证信息 </w:t>
       </w:r>
       <w:r>
         <w:rPr>
           <w:i w:val="1"/>
         </w:rPr>
-        <w:t>（如適用）</w:t>
+        <w:t>（如适用）</w:t>
       </w:r>
       <w:commentRangeEnd w:id="1"/>
       <w:r>
@@ -295,7 +295,7 @@
       </w:pPr>
       <w:commentRangeStart w:id="2"/>
       <w:r>
-        <w:t>如有任何疑問，請與我們聯繫：</w:t>
+        <w:t>如果有任何疑问，请联系我们：</w:t>
       </w:r>
       <w:hyperlink r:id="rId7">
         <w:r>
@@ -303,11 +303,11 @@
             <w:color w:val="1155cc"/>
             <w:u w:val="single"/>
           </w:rPr>
-          <w:t>即時聊天</w:t>
+          <w:t>实时聊天</w:t>
         </w:r>
       </w:hyperlink>
       <w:r>
-        <w:t xml:space="preserve"> 或 </w:t>
+        <w:t xml:space="preserve"> |</w:t>
       </w:r>
       <w:hyperlink r:id="rId8">
         <w:r>
@@ -315,64 +315,64 @@
             <w:color w:val="1155cc"/>
             <w:u w:val="single"/>
           </w:rPr>
-          <w:t>WhatsApp</w:t>
+          <w:t xml:space="preserve"> WhatsApp</w:t>
         </w:r>
       </w:hyperlink>
       <w:r>
+        <w:t xml:space="preserve">. </w:t>
+      </w:r>
+    </w:p>
+    <w:p>
+      <w:pPr>
+        <w:spacing w:after="200" w:lineRule="auto"/>
+      </w:pPr>
+      <w:r>
+        <w:t xml:space="preserve">如有任何疑问，请通过 </w:t>
+      </w:r>
+      <w:r>
+        <w:rPr>
+          <w:highlight w:val="yellow"/>
+        </w:rPr>
+        <w:t>[电子邮件地址]</w:t>
+      </w:r>
+      <w:r>
+        <w:t xml:space="preserve"> 或 </w:t>
+      </w:r>
+      <w:r>
+        <w:rPr>
+          <w:highlight w:val="yellow"/>
+        </w:rPr>
+        <w:t xml:space="preserve">[WHATSAPP 号码]</w:t>
+      </w:r>
+      <w:r>
+        <w:t xml:space="preserve"> (WhatsApp) 联系您的区域经理 </w:t>
+      </w:r>
+      <w:r>
+        <w:rPr>
+          <w:highlight w:val="yellow"/>
+        </w:rPr>
+        <w:t>[姓名]</w:t>
+      </w:r>
+      <w:r>
         <w:t xml:space="preserve">。 </w:t>
       </w:r>
-    </w:p>
-    <w:p>
-      <w:pPr>
-        <w:spacing w:after="200" w:lineRule="auto"/>
-      </w:pPr>
-      <w:r>
-        <w:t xml:space="preserve">如有任何疑問，請通過 </w:t>
+      <w:commentRangeEnd w:id="2"/>
+      <w:r>
+        <w:commentReference w:id="2"/>
+      </w:r>
+    </w:p>
+    <w:p>
+      <w:r>
+        <w:t xml:space="preserve">在 </w:t>
       </w:r>
       <w:r>
         <w:rPr>
           <w:highlight w:val="yellow"/>
         </w:rPr>
-        <w:t>[電子郵件地址]</w:t>
-      </w:r>
-      <w:r>
-        <w:t xml:space="preserve"> 或 </w:t>
-      </w:r>
-      <w:r>
-        <w:rPr>
-          <w:highlight w:val="yellow"/>
-        </w:rPr>
-        <w:t xml:space="preserve">[WHATSAPP 號碼]</w:t>
-      </w:r>
-      <w:r>
-        <w:t xml:space="preserve"> (WhatsApp) 聯繫您的區域經理 </w:t>
-      </w:r>
-      <w:r>
-        <w:rPr>
-          <w:highlight w:val="yellow"/>
-        </w:rPr>
-        <w:t>[NAME]</w:t>
-      </w:r>
-      <w:r>
-        <w:t xml:space="preserve">。 </w:t>
-      </w:r>
-      <w:commentRangeEnd w:id="2"/>
-      <w:r>
-        <w:commentReference w:id="2"/>
-      </w:r>
-    </w:p>
-    <w:p>
-      <w:r>
-        <w:t>在</w:t>
-      </w:r>
-      <w:r>
-        <w:rPr>
-          <w:highlight w:val="yellow"/>
-        </w:rPr>
         <w:t>[DD]日</w:t>
       </w:r>
       <w:r>
-        <w:t>見！</w:t>
+        <w:t xml:space="preserve"> 见！</w:t>
       </w:r>
     </w:p>
     <w:p/>
@@ -422,7 +422,7 @@
         <w:pStyle w:val="P68B1DB1-Normal3"/>
       </w:pPr>
       <w:r>
-        <w:t>選擇其中之一</w:t>
+        <w:t>选择其一</w:t>
       </w:r>
     </w:p>
   </w:comment>
@@ -460,7 +460,7 @@
         <w:pStyle w:val="P68B1DB1-Normal3"/>
       </w:pPr>
       <w:r>
-        <w:t>確認這些是否是包含的文件</w:t>
+        <w:t>检查这些是否是包含的文件</w:t>
       </w:r>
     </w:p>
   </w:comment>
@@ -498,7 +498,7 @@
         <w:pStyle w:val="P68B1DB1-Normal3"/>
       </w:pPr>
       <w:r>
-        <w:t>選擇一個</w:t>
+        <w:t>选择一个</w:t>
       </w:r>
     </w:p>
   </w:comment>

</xml_diff>